<commit_message>
commit use case spec
</commit_message>
<xml_diff>
--- a/Document/UseCase/NgoanTT/use_case_mobile_version_2.docx
+++ b/Document/UseCase/NgoanTT/use_case_mobile_version_2.docx
@@ -71,9 +71,9 @@
         </w:rPr>
         <w:drawing>
           <wp:inline distT="0" distB="0" distL="0" distR="0">
-            <wp:extent cx="5617029" cy="5758542"/>
-            <wp:effectExtent l="0" t="0" r="3175" b="0"/>
-            <wp:docPr id="4" name="Picture 4"/>
+            <wp:extent cx="5497286" cy="5791200"/>
+            <wp:effectExtent l="0" t="0" r="8255" b="0"/>
+            <wp:docPr id="5" name="Picture 5"/>
             <wp:cNvGraphicFramePr>
               <a:graphicFrameLocks xmlns:a="http://schemas.openxmlformats.org/drawingml/2006/main" noChangeAspect="1"/>
             </wp:cNvGraphicFramePr>
@@ -81,7 +81,7 @@
               <a:graphicData uri="http://schemas.openxmlformats.org/drawingml/2006/picture">
                 <pic:pic xmlns:pic="http://schemas.openxmlformats.org/drawingml/2006/picture">
                   <pic:nvPicPr>
-                    <pic:cNvPr id="0" name="use case - New Page (1).png"/>
+                    <pic:cNvPr id="0" name="use case - New Page (2).png"/>
                     <pic:cNvPicPr/>
                   </pic:nvPicPr>
                   <pic:blipFill rotWithShape="1">
@@ -92,13 +92,13 @@
                         </a:ext>
                       </a:extLst>
                     </a:blip>
-                    <a:srcRect l="5495" t="2706" r="-50" b="1805"/>
+                    <a:srcRect l="5678" t="1984" r="1831" b="2036"/>
                     <a:stretch/>
                   </pic:blipFill>
                   <pic:spPr bwMode="auto">
                     <a:xfrm>
                       <a:off x="0" y="0"/>
-                      <a:ext cx="5619982" cy="5761570"/>
+                      <a:ext cx="5497286" cy="5791200"/>
                     </a:xfrm>
                     <a:prstGeom prst="rect">
                       <a:avLst/>
@@ -204,7 +204,7 @@
           <wp:inline distT="0" distB="0" distL="0" distR="0">
             <wp:extent cx="5257811" cy="2173228"/>
             <wp:effectExtent l="0" t="0" r="0" b="0"/>
-            <wp:docPr id="5" name="Picture 5"/>
+            <wp:docPr id="1" name="Picture 1"/>
             <wp:cNvGraphicFramePr>
               <a:graphicFrameLocks xmlns:a="http://schemas.openxmlformats.org/drawingml/2006/main" noChangeAspect="1"/>
             </wp:cNvGraphicFramePr>
@@ -212,7 +212,7 @@
               <a:graphicData uri="http://schemas.openxmlformats.org/drawingml/2006/picture">
                 <pic:pic xmlns:pic="http://schemas.openxmlformats.org/drawingml/2006/picture">
                   <pic:nvPicPr>
-                    <pic:cNvPr id="0" name="use case specification - New Page.png"/>
+                    <pic:cNvPr id="0" name="use case specification - New Page (1).png"/>
                     <pic:cNvPicPr/>
                   </pic:nvPicPr>
                   <pic:blipFill>
@@ -2749,6 +2749,26 @@
           </w:p>
           <w:p>
             <w:pPr>
+              <w:numPr>
+                <w:ilvl w:val="0"/>
+                <w:numId w:val="1"/>
+              </w:numPr>
+              <w:jc w:val="left"/>
+              <w:rPr>
+                <w:b w:val="0"/>
+                <w:szCs w:val="24"/>
+              </w:rPr>
+            </w:pPr>
+            <w:r>
+              <w:rPr>
+                <w:b w:val="0"/>
+                <w:szCs w:val="24"/>
+              </w:rPr>
+              <w:t>GPS enable.</w:t>
+            </w:r>
+          </w:p>
+          <w:p>
+            <w:pPr>
               <w:rPr>
                 <w:b w:val="0"/>
                 <w:szCs w:val="24"/>
@@ -3147,7 +3167,10 @@
                     <w:t xml:space="preserve">Customer </w:t>
                   </w:r>
                   <w:r>
-                    <w:t xml:space="preserve">input start and end </w:t>
+                    <w:t>chooses</w:t>
+                  </w:r>
+                  <w:r>
+                    <w:t xml:space="preserve"> start and end </w:t>
                   </w:r>
                   <w:r>
                     <w:t>location.</w:t>
@@ -3308,7 +3331,7 @@
                     <w:cnfStyle w:val="000000100000" w:firstRow="0" w:lastRow="0" w:firstColumn="0" w:lastColumn="0" w:oddVBand="0" w:evenVBand="0" w:oddHBand="1" w:evenHBand="0" w:firstRowFirstColumn="0" w:firstRowLastColumn="0" w:lastRowFirstColumn="0" w:lastRowLastColumn="0"/>
                   </w:pPr>
                   <w:r>
-                    <w:t>Customer chooses</w:t>
+                    <w:t>Customer input</w:t>
                   </w:r>
                   <w:r>
                     <w:t xml:space="preserve"> </w:t>
@@ -3319,6 +3342,12 @@
                   <w:r>
                     <w:t>location.</w:t>
                   </w:r>
+                </w:p>
+                <w:p>
+                  <w:pPr>
+                    <w:jc w:val="left"/>
+                    <w:cnfStyle w:val="000000100000" w:firstRow="0" w:lastRow="0" w:firstColumn="0" w:lastColumn="0" w:oddVBand="0" w:evenVBand="0" w:oddHBand="1" w:evenHBand="0" w:firstRowFirstColumn="0" w:firstRowLastColumn="0" w:lastRowFirstColumn="0" w:lastRowLastColumn="0"/>
+                  </w:pPr>
                 </w:p>
               </w:tc>
               <w:tc>
@@ -3355,6 +3384,15 @@
                 </w:p>
                 <w:p>
                   <w:pPr>
+                    <w:jc w:val="left"/>
+                    <w:cnfStyle w:val="000000100000" w:firstRow="0" w:lastRow="0" w:firstColumn="0" w:lastColumn="0" w:oddVBand="0" w:evenVBand="0" w:oddHBand="1" w:evenHBand="0" w:firstRowFirstColumn="0" w:firstRowLastColumn="0" w:lastRowFirstColumn="0" w:lastRowLastColumn="0"/>
+                  </w:pPr>
+                  <w:r>
+                    <w:t>[Alternative 1]</w:t>
+                  </w:r>
+                </w:p>
+                <w:p>
+                  <w:pPr>
                     <w:cnfStyle w:val="000000100000" w:firstRow="0" w:lastRow="0" w:firstColumn="0" w:lastColumn="0" w:oddVBand="0" w:evenVBand="0" w:oddHBand="1" w:evenHBand="0" w:firstRowFirstColumn="0" w:firstRowLastColumn="0" w:lastRowFirstColumn="0" w:lastRowLastColumn="0"/>
                     <w:rPr>
                       <w:bCs/>
@@ -3362,21 +3400,25 @@
                     </w:rPr>
                   </w:pPr>
                   <w:r>
+                    <w:t>[Alternative 2]</w:t>
+                  </w:r>
+                </w:p>
+                <w:p>
+                  <w:pPr>
+                    <w:cnfStyle w:val="000000100000" w:firstRow="0" w:lastRow="0" w:firstColumn="0" w:lastColumn="0" w:oddVBand="0" w:evenVBand="0" w:oddHBand="1" w:evenHBand="0" w:firstRowFirstColumn="0" w:firstRowLastColumn="0" w:lastRowFirstColumn="0" w:lastRowLastColumn="0"/>
                     <w:rPr>
                       <w:bCs/>
                       <w:szCs w:val="24"/>
                     </w:rPr>
-                    <w:t>[Alternative 1]</w:t>
-                  </w:r>
-                </w:p>
-                <w:p>
-                  <w:pPr>
-                    <w:cnfStyle w:val="000000100000" w:firstRow="0" w:lastRow="0" w:firstColumn="0" w:lastColumn="0" w:oddVBand="0" w:evenVBand="0" w:oddHBand="1" w:evenHBand="0" w:firstRowFirstColumn="0" w:firstRowLastColumn="0" w:lastRowFirstColumn="0" w:lastRowLastColumn="0"/>
+                  </w:pPr>
+                  <w:r>
                     <w:rPr>
                       <w:bCs/>
                       <w:szCs w:val="24"/>
                     </w:rPr>
-                  </w:pPr>
+                    <w:lastRenderedPageBreak/>
+                    <w:t xml:space="preserve"> </w:t>
+                  </w:r>
                   <w:r>
                     <w:rPr>
                       <w:bCs/>
@@ -3409,6 +3451,7 @@
                     <w:rPr>
                       <w:b w:val="0"/>
                     </w:rPr>
+                    <w:lastRenderedPageBreak/>
                     <w:t>4</w:t>
                   </w:r>
                 </w:p>
@@ -3431,11 +3474,7 @@
                     <w:t>Customer can</w:t>
                   </w:r>
                   <w:r>
-                    <w:t xml:space="preserve"> input </w:t>
-                  </w:r>
-                  <w:r>
-                    <w:lastRenderedPageBreak/>
-                    <w:t>departure time.</w:t>
+                    <w:t xml:space="preserve"> input departure time.</w:t>
                   </w:r>
                 </w:p>
               </w:tc>
@@ -3461,16 +3500,7 @@
                       <w:bCs/>
                       <w:szCs w:val="24"/>
                     </w:rPr>
-                    <w:lastRenderedPageBreak/>
-                    <w:t xml:space="preserve">System will show calendar for </w:t>
-                  </w:r>
-                  <w:r>
-                    <w:rPr>
-                      <w:bCs/>
-                      <w:szCs w:val="24"/>
-                    </w:rPr>
-                    <w:lastRenderedPageBreak/>
-                    <w:t>customer selecting time.</w:t>
+                    <w:t>System will show calendar for customer selecting time.</w:t>
                   </w:r>
                 </w:p>
               </w:tc>
@@ -3500,7 +3530,6 @@
                     <w:rPr>
                       <w:b w:val="0"/>
                     </w:rPr>
-                    <w:lastRenderedPageBreak/>
                     <w:t>5</w:t>
                   </w:r>
                 </w:p>
@@ -3551,15 +3580,26 @@
                   <w:pPr>
                     <w:cnfStyle w:val="000000100000" w:firstRow="0" w:lastRow="0" w:firstColumn="0" w:lastColumn="0" w:oddVBand="0" w:evenVBand="0" w:oddHBand="1" w:evenHBand="0" w:firstRowFirstColumn="0" w:firstRowLastColumn="0" w:lastRowFirstColumn="0" w:lastRowLastColumn="0"/>
                     <w:rPr>
+                      <w:szCs w:val="24"/>
+                    </w:rPr>
+                  </w:pPr>
+                  <w:r>
+                    <w:rPr>
+                      <w:szCs w:val="24"/>
+                    </w:rPr>
+                    <w:t>[Alternative 1]</w:t>
+                  </w:r>
+                </w:p>
+                <w:p>
+                  <w:pPr>
+                    <w:cnfStyle w:val="000000100000" w:firstRow="0" w:lastRow="0" w:firstColumn="0" w:lastColumn="0" w:oddVBand="0" w:evenVBand="0" w:oddHBand="1" w:evenHBand="0" w:firstRowFirstColumn="0" w:firstRowLastColumn="0" w:lastRowFirstColumn="0" w:lastRowLastColumn="0"/>
+                    <w:rPr>
                       <w:bCs/>
                       <w:szCs w:val="24"/>
                     </w:rPr>
                   </w:pPr>
                   <w:r>
-                    <w:rPr>
-                      <w:szCs w:val="24"/>
-                    </w:rPr>
-                    <w:t>[Alternative 1]</w:t>
+                    <w:t>[Alternative 2]</w:t>
                   </w:r>
                 </w:p>
               </w:tc>
@@ -3976,7 +4016,74 @@
                       <w:bCs/>
                       <w:szCs w:val="24"/>
                     </w:rPr>
-                    <w:t>System process and show location on map.</w:t>
+                    <w:t xml:space="preserve">System process and </w:t>
+                  </w:r>
+                  <w:r>
+                    <w:rPr>
+                      <w:bCs/>
+                      <w:szCs w:val="24"/>
+                    </w:rPr>
+                    <w:t>show location that customer has selected.</w:t>
+                  </w:r>
+                </w:p>
+              </w:tc>
+            </w:tr>
+            <w:tr>
+              <w:tc>
+                <w:tcPr>
+                  <w:cnfStyle w:val="001000000000" w:firstRow="0" w:lastRow="0" w:firstColumn="1" w:lastColumn="0" w:oddVBand="0" w:evenVBand="0" w:oddHBand="0" w:evenHBand="0" w:firstRowFirstColumn="0" w:firstRowLastColumn="0" w:lastRowFirstColumn="0" w:lastRowLastColumn="0"/>
+                  <w:tcW w:w="1238" w:type="dxa"/>
+                  <w:shd w:val="clear" w:color="auto" w:fill="FFFFFF" w:themeFill="background1"/>
+                </w:tcPr>
+                <w:p>
+                  <w:pPr>
+                    <w:jc w:val="center"/>
+                    <w:rPr>
+                      <w:b w:val="0"/>
+                    </w:rPr>
+                  </w:pPr>
+                  <w:r>
+                    <w:rPr>
+                      <w:b w:val="0"/>
+                    </w:rPr>
+                    <w:t>2</w:t>
+                  </w:r>
+                </w:p>
+              </w:tc>
+              <w:tc>
+                <w:tcPr>
+                  <w:tcW w:w="2973" w:type="dxa"/>
+                  <w:shd w:val="clear" w:color="auto" w:fill="FFFFFF" w:themeFill="background1"/>
+                </w:tcPr>
+                <w:p>
+                  <w:pPr>
+                    <w:jc w:val="left"/>
+                    <w:cnfStyle w:val="000000000000" w:firstRow="0" w:lastRow="0" w:firstColumn="0" w:lastColumn="0" w:oddVBand="0" w:evenVBand="0" w:oddHBand="0" w:evenHBand="0" w:firstRowFirstColumn="0" w:firstRowLastColumn="0" w:lastRowFirstColumn="0" w:lastRowLastColumn="0"/>
+                  </w:pPr>
+                  <w:r>
+                    <w:t>Customer chooses location with GPS</w:t>
+                  </w:r>
+                </w:p>
+              </w:tc>
+              <w:tc>
+                <w:tcPr>
+                  <w:tcW w:w="4288" w:type="dxa"/>
+                  <w:shd w:val="clear" w:color="auto" w:fill="FFFFFF" w:themeFill="background1"/>
+                </w:tcPr>
+                <w:p>
+                  <w:pPr>
+                    <w:cnfStyle w:val="000000000000" w:firstRow="0" w:lastRow="0" w:firstColumn="0" w:lastColumn="0" w:oddVBand="0" w:evenVBand="0" w:oddHBand="0" w:evenHBand="0" w:firstRowFirstColumn="0" w:firstRowLastColumn="0" w:lastRowFirstColumn="0" w:lastRowLastColumn="0"/>
+                    <w:rPr>
+                      <w:bCs/>
+                      <w:szCs w:val="24"/>
+                    </w:rPr>
+                  </w:pPr>
+                  <w:r>
+                    <w:rPr>
+                      <w:bCs/>
+                      <w:szCs w:val="24"/>
+                    </w:rPr>
+                    <w:t>System process and show location that customer has selected.</w:t>
                   </w:r>
                 </w:p>
               </w:tc>
@@ -4386,7 +4493,15 @@
           <w:sz w:val="40"/>
           <w:szCs w:val="40"/>
         </w:rPr>
-        <w:t>Navigate Current Location On Map</w:t>
+        <w:t>Navigate Current Location o</w:t>
+      </w:r>
+      <w:r>
+        <w:rPr>
+          <w:rFonts w:ascii="Times New Roman" w:hAnsi="Times New Roman" w:cs="Times New Roman"/>
+          <w:sz w:val="40"/>
+          <w:szCs w:val="40"/>
+        </w:rPr>
+        <w:t>n Map</w:t>
       </w:r>
     </w:p>
     <w:p>
@@ -4474,11 +4589,9 @@
       <w:r>
         <w:t xml:space="preserve">Navigate Current Location </w:t>
       </w:r>
-      <w:proofErr w:type="gramStart"/>
-      <w:r>
-        <w:t>On</w:t>
-      </w:r>
-      <w:proofErr w:type="gramEnd"/>
+      <w:r>
+        <w:t>on</w:t>
+      </w:r>
       <w:r>
         <w:t xml:space="preserve"> Map</w:t>
       </w:r>
@@ -5382,38 +5495,28 @@
                       <w:bCs/>
                       <w:szCs w:val="24"/>
                     </w:rPr>
-                    <w:t>will display that location on map and show information.</w:t>
-                  </w:r>
-                </w:p>
-                <w:p>
-                  <w:pPr>
-                    <w:jc w:val="left"/>
-                    <w:cnfStyle w:val="000000100000" w:firstRow="0" w:lastRow="0" w:firstColumn="0" w:lastColumn="0" w:oddVBand="0" w:evenVBand="0" w:oddHBand="1" w:evenHBand="0" w:firstRowFirstColumn="0" w:firstRowLastColumn="0" w:lastRowFirstColumn="0" w:lastRowLastColumn="0"/>
+                    <w:t>will display that locat</w:t>
+                  </w:r>
+                  <w:r>
                     <w:rPr>
                       <w:bCs/>
                       <w:szCs w:val="24"/>
                     </w:rPr>
-                  </w:pPr>
+                    <w:t>ion on map,</w:t>
+                  </w:r>
                   <w:r>
                     <w:rPr>
                       <w:bCs/>
                       <w:szCs w:val="24"/>
                     </w:rPr>
-                    <w:t>[</w:t>
-                  </w:r>
-                  <w:r>
-                    <w:rPr>
-                      <w:bCs/>
-                      <w:szCs w:val="24"/>
-                    </w:rPr>
-                    <w:t>Alternative 1</w:t>
-                  </w:r>
-                  <w:r>
-                    <w:rPr>
-                      <w:bCs/>
-                      <w:szCs w:val="24"/>
-                    </w:rPr>
-                    <w:t>]</w:t>
+                    <w:t xml:space="preserve"> show information or </w:t>
+                  </w:r>
+                  <w:r>
+                    <w:t xml:space="preserve">system show message notify to customer </w:t>
+                  </w:r>
+                  <w:r>
+                    <w:lastRenderedPageBreak/>
+                    <w:t>cannot found location.</w:t>
                   </w:r>
                 </w:p>
               </w:tc>
@@ -5436,189 +5539,13 @@
               </w:rPr>
               <w:t xml:space="preserve"> </w:t>
             </w:r>
-          </w:p>
-          <w:tbl>
-            <w:tblPr>
-              <w:tblStyle w:val="LightShading"/>
-              <w:tblW w:w="0" w:type="auto"/>
-              <w:tblBorders>
-                <w:left w:val="single" w:sz="8" w:space="0" w:color="000000" w:themeColor="text1"/>
-                <w:right w:val="single" w:sz="8" w:space="0" w:color="000000" w:themeColor="text1"/>
-                <w:insideH w:val="single" w:sz="8" w:space="0" w:color="000000" w:themeColor="text1"/>
-                <w:insideV w:val="single" w:sz="8" w:space="0" w:color="000000" w:themeColor="text1"/>
-              </w:tblBorders>
-              <w:shd w:val="clear" w:color="auto" w:fill="FFFFFF" w:themeFill="background1"/>
-              <w:tblLook w:val="04A0" w:firstRow="1" w:lastRow="0" w:firstColumn="1" w:lastColumn="0" w:noHBand="0" w:noVBand="1"/>
-            </w:tblPr>
-            <w:tblGrid>
-              <w:gridCol w:w="1241"/>
-              <w:gridCol w:w="3035"/>
-              <w:gridCol w:w="4223"/>
-            </w:tblGrid>
-            <w:tr>
-              <w:trPr>
-                <w:cnfStyle w:val="100000000000" w:firstRow="1" w:lastRow="0" w:firstColumn="0" w:lastColumn="0" w:oddVBand="0" w:evenVBand="0" w:oddHBand="0" w:evenHBand="0" w:firstRowFirstColumn="0" w:firstRowLastColumn="0" w:lastRowFirstColumn="0" w:lastRowLastColumn="0"/>
-              </w:trPr>
-              <w:tc>
-                <w:tcPr>
-                  <w:cnfStyle w:val="001000000000" w:firstRow="0" w:lastRow="0" w:firstColumn="1" w:lastColumn="0" w:oddVBand="0" w:evenVBand="0" w:oddHBand="0" w:evenHBand="0" w:firstRowFirstColumn="0" w:firstRowLastColumn="0" w:lastRowFirstColumn="0" w:lastRowLastColumn="0"/>
-                  <w:tcW w:w="1340" w:type="dxa"/>
-                  <w:tcBorders>
-                    <w:top w:val="none" w:sz="0" w:space="0" w:color="auto"/>
-                    <w:left w:val="none" w:sz="0" w:space="0" w:color="auto"/>
-                    <w:bottom w:val="none" w:sz="0" w:space="0" w:color="auto"/>
-                    <w:right w:val="none" w:sz="0" w:space="0" w:color="auto"/>
-                  </w:tcBorders>
-                  <w:shd w:val="clear" w:color="auto" w:fill="D9D9D9" w:themeFill="background1" w:themeFillShade="D9"/>
-                </w:tcPr>
-                <w:p>
-                  <w:pPr>
-                    <w:jc w:val="center"/>
-                    <w:rPr>
-                      <w:b w:val="0"/>
-                    </w:rPr>
-                  </w:pPr>
-                  <w:r>
-                    <w:rPr>
-                      <w:b w:val="0"/>
-                    </w:rPr>
-                    <w:t>Step</w:t>
-                  </w:r>
-                </w:p>
-              </w:tc>
-              <w:tc>
-                <w:tcPr>
-                  <w:tcW w:w="3392" w:type="dxa"/>
-                  <w:tcBorders>
-                    <w:top w:val="none" w:sz="0" w:space="0" w:color="auto"/>
-                    <w:left w:val="none" w:sz="0" w:space="0" w:color="auto"/>
-                    <w:bottom w:val="none" w:sz="0" w:space="0" w:color="auto"/>
-                    <w:right w:val="none" w:sz="0" w:space="0" w:color="auto"/>
-                  </w:tcBorders>
-                  <w:shd w:val="clear" w:color="auto" w:fill="D9D9D9" w:themeFill="background1" w:themeFillShade="D9"/>
-                </w:tcPr>
-                <w:p>
-                  <w:pPr>
-                    <w:jc w:val="center"/>
-                    <w:cnfStyle w:val="100000000000" w:firstRow="1" w:lastRow="0" w:firstColumn="0" w:lastColumn="0" w:oddVBand="0" w:evenVBand="0" w:oddHBand="0" w:evenHBand="0" w:firstRowFirstColumn="0" w:firstRowLastColumn="0" w:lastRowFirstColumn="0" w:lastRowLastColumn="0"/>
-                    <w:rPr>
-                      <w:b w:val="0"/>
-                    </w:rPr>
-                  </w:pPr>
-                  <w:r>
-                    <w:rPr>
-                      <w:b w:val="0"/>
-                    </w:rPr>
-                    <w:t>Actor Action</w:t>
-                  </w:r>
-                </w:p>
-              </w:tc>
-              <w:tc>
-                <w:tcPr>
-                  <w:tcW w:w="4770" w:type="dxa"/>
-                  <w:tcBorders>
-                    <w:top w:val="none" w:sz="0" w:space="0" w:color="auto"/>
-                    <w:left w:val="none" w:sz="0" w:space="0" w:color="auto"/>
-                    <w:bottom w:val="none" w:sz="0" w:space="0" w:color="auto"/>
-                    <w:right w:val="none" w:sz="0" w:space="0" w:color="auto"/>
-                  </w:tcBorders>
-                  <w:shd w:val="clear" w:color="auto" w:fill="D9D9D9" w:themeFill="background1" w:themeFillShade="D9"/>
-                </w:tcPr>
-                <w:p>
-                  <w:pPr>
-                    <w:jc w:val="center"/>
-                    <w:cnfStyle w:val="100000000000" w:firstRow="1" w:lastRow="0" w:firstColumn="0" w:lastColumn="0" w:oddVBand="0" w:evenVBand="0" w:oddHBand="0" w:evenHBand="0" w:firstRowFirstColumn="0" w:firstRowLastColumn="0" w:lastRowFirstColumn="0" w:lastRowLastColumn="0"/>
-                    <w:rPr>
-                      <w:b w:val="0"/>
-                    </w:rPr>
-                  </w:pPr>
-                  <w:r>
-                    <w:rPr>
-                      <w:b w:val="0"/>
-                    </w:rPr>
-                    <w:t>System Response</w:t>
-                  </w:r>
-                </w:p>
-              </w:tc>
-            </w:tr>
-            <w:tr>
-              <w:trPr>
-                <w:cnfStyle w:val="000000100000" w:firstRow="0" w:lastRow="0" w:firstColumn="0" w:lastColumn="0" w:oddVBand="0" w:evenVBand="0" w:oddHBand="1" w:evenHBand="0" w:firstRowFirstColumn="0" w:firstRowLastColumn="0" w:lastRowFirstColumn="0" w:lastRowLastColumn="0"/>
-              </w:trPr>
-              <w:tc>
-                <w:tcPr>
-                  <w:cnfStyle w:val="001000000000" w:firstRow="0" w:lastRow="0" w:firstColumn="1" w:lastColumn="0" w:oddVBand="0" w:evenVBand="0" w:oddHBand="0" w:evenHBand="0" w:firstRowFirstColumn="0" w:firstRowLastColumn="0" w:lastRowFirstColumn="0" w:lastRowLastColumn="0"/>
-                  <w:tcW w:w="1340" w:type="dxa"/>
-                  <w:tcBorders>
-                    <w:left w:val="none" w:sz="0" w:space="0" w:color="auto"/>
-                    <w:right w:val="none" w:sz="0" w:space="0" w:color="auto"/>
-                  </w:tcBorders>
-                  <w:shd w:val="clear" w:color="auto" w:fill="FFFFFF" w:themeFill="background1"/>
-                </w:tcPr>
-                <w:p>
-                  <w:pPr>
-                    <w:jc w:val="center"/>
-                    <w:rPr>
-                      <w:b w:val="0"/>
-                    </w:rPr>
-                  </w:pPr>
-                  <w:r>
-                    <w:rPr>
-                      <w:b w:val="0"/>
-                    </w:rPr>
-                    <w:t>1</w:t>
-                  </w:r>
-                </w:p>
-              </w:tc>
-              <w:tc>
-                <w:tcPr>
-                  <w:tcW w:w="3392" w:type="dxa"/>
-                  <w:tcBorders>
-                    <w:left w:val="none" w:sz="0" w:space="0" w:color="auto"/>
-                    <w:right w:val="none" w:sz="0" w:space="0" w:color="auto"/>
-                  </w:tcBorders>
-                  <w:shd w:val="clear" w:color="auto" w:fill="FFFFFF" w:themeFill="background1"/>
-                </w:tcPr>
-                <w:p>
-                  <w:pPr>
-                    <w:jc w:val="left"/>
-                    <w:cnfStyle w:val="000000100000" w:firstRow="0" w:lastRow="0" w:firstColumn="0" w:lastColumn="0" w:oddVBand="0" w:evenVBand="0" w:oddHBand="1" w:evenHBand="0" w:firstRowFirstColumn="0" w:firstRowLastColumn="0" w:lastRowFirstColumn="0" w:lastRowLastColumn="0"/>
-                  </w:pPr>
-                  <w:r>
-                    <w:t>System does not found location on map.</w:t>
-                  </w:r>
-                </w:p>
-              </w:tc>
-              <w:tc>
-                <w:tcPr>
-                  <w:tcW w:w="4770" w:type="dxa"/>
-                  <w:tcBorders>
-                    <w:left w:val="none" w:sz="0" w:space="0" w:color="auto"/>
-                    <w:right w:val="none" w:sz="0" w:space="0" w:color="auto"/>
-                  </w:tcBorders>
-                  <w:shd w:val="clear" w:color="auto" w:fill="FFFFFF" w:themeFill="background1"/>
-                </w:tcPr>
-                <w:p>
-                  <w:pPr>
-                    <w:jc w:val="left"/>
-                    <w:cnfStyle w:val="000000100000" w:firstRow="0" w:lastRow="0" w:firstColumn="0" w:lastColumn="0" w:oddVBand="0" w:evenVBand="0" w:oddHBand="1" w:evenHBand="0" w:firstRowFirstColumn="0" w:firstRowLastColumn="0" w:lastRowFirstColumn="0" w:lastRowLastColumn="0"/>
-                  </w:pPr>
-                  <w:r>
-                    <w:t xml:space="preserve">System show </w:t>
-                  </w:r>
-                  <w:r>
-                    <w:t>message notify to customer</w:t>
-                  </w:r>
-                  <w:r>
-                    <w:t xml:space="preserve"> can</w:t>
-                  </w:r>
-                  <w:r>
-                    <w:t>not found location.</w:t>
-                  </w:r>
-                </w:p>
-              </w:tc>
-            </w:tr>
-          </w:tbl>
+            <w:r>
+              <w:rPr>
+                <w:b w:val="0"/>
+              </w:rPr>
+              <w:t>N/A</w:t>
+            </w:r>
+          </w:p>
           <w:p>
             <w:pPr>
               <w:spacing w:before="120" w:after="120"/>
@@ -5749,7 +5676,13 @@
                   <w:shd w:val="clear" w:color="auto" w:fill="FFFFFF" w:themeFill="background1"/>
                 </w:tcPr>
                 <w:p>
-                  <w:r>
+                  <w:pPr>
+                    <w:jc w:val="center"/>
+                  </w:pPr>
+                  <w:r>
+                    <w:rPr>
+                      <w:b w:val="0"/>
+                    </w:rPr>
                     <w:t>1</w:t>
                   </w:r>
                 </w:p>
@@ -5859,17 +5792,9 @@
         <w:lastRenderedPageBreak/>
         <w:t xml:space="preserve">Table </w:t>
       </w:r>
-      <w:proofErr w:type="gramStart"/>
-      <w:r>
-        <w:t xml:space="preserve">3 </w:t>
-      </w:r>
-      <w:r>
-        <w:t xml:space="preserve"> </w:t>
-      </w:r>
-      <w:r>
-        <w:t>Use</w:t>
-      </w:r>
-      <w:proofErr w:type="gramEnd"/>
+      <w:r>
+        <w:t>3 Use</w:t>
+      </w:r>
       <w:r>
         <w:t xml:space="preserve"> case </w:t>
       </w:r>
@@ -5889,7 +5814,13 @@
         <w:t xml:space="preserve">&gt; </w:t>
       </w:r>
       <w:r>
-        <w:t>Navigate Current Location On Map</w:t>
+        <w:t xml:space="preserve">Navigate Current Location </w:t>
+      </w:r>
+      <w:r>
+        <w:t>on</w:t>
+      </w:r>
+      <w:r>
+        <w:t xml:space="preserve"> Map</w:t>
       </w:r>
     </w:p>
     <w:p>
@@ -6372,7 +6303,6 @@
               <w:rPr>
                 <w:szCs w:val="24"/>
               </w:rPr>
-              <w:lastRenderedPageBreak/>
               <w:t>Summary:</w:t>
             </w:r>
           </w:p>
@@ -6420,7 +6350,15 @@
                 <w:b w:val="0"/>
                 <w:szCs w:val="24"/>
               </w:rPr>
-              <w:t xml:space="preserve"> route thought some locations (from two to four).</w:t>
+              <w:t xml:space="preserve"> route thought some </w:t>
+            </w:r>
+            <w:r>
+              <w:rPr>
+                <w:b w:val="0"/>
+                <w:szCs w:val="24"/>
+              </w:rPr>
+              <w:lastRenderedPageBreak/>
+              <w:t>locations (from two to four).</w:t>
             </w:r>
           </w:p>
           <w:p>
@@ -6962,7 +6900,13 @@
                     <w:cnfStyle w:val="000000000000" w:firstRow="0" w:lastRow="0" w:firstColumn="0" w:lastColumn="0" w:oddVBand="0" w:evenVBand="0" w:oddHBand="0" w:evenHBand="0" w:firstRowFirstColumn="0" w:firstRowLastColumn="0" w:lastRowFirstColumn="0" w:lastRowLastColumn="0"/>
                   </w:pPr>
                   <w:r>
-                    <w:t>Customer input start and end location.</w:t>
+                    <w:t xml:space="preserve">Customer </w:t>
+                  </w:r>
+                  <w:r>
+                    <w:t>chooses</w:t>
+                  </w:r>
+                  <w:r>
+                    <w:t xml:space="preserve"> start and end location.</w:t>
                   </w:r>
                 </w:p>
               </w:tc>
@@ -7114,7 +7058,13 @@
                     <w:cnfStyle w:val="000000100000" w:firstRow="0" w:lastRow="0" w:firstColumn="0" w:lastColumn="0" w:oddVBand="0" w:evenVBand="0" w:oddHBand="1" w:evenHBand="0" w:firstRowFirstColumn="0" w:firstRowLastColumn="0" w:lastRowFirstColumn="0" w:lastRowLastColumn="0"/>
                   </w:pPr>
                   <w:r>
-                    <w:t>Customer chooses start and end location.</w:t>
+                    <w:t xml:space="preserve">Customer </w:t>
+                  </w:r>
+                  <w:r>
+                    <w:t>input</w:t>
+                  </w:r>
+                  <w:r>
+                    <w:t xml:space="preserve"> start and end location.</w:t>
                   </w:r>
                 </w:p>
               </w:tc>
@@ -7157,6 +7107,22 @@
                       <w:szCs w:val="24"/>
                     </w:rPr>
                     <w:t>[Alternative 1]</w:t>
+                  </w:r>
+                </w:p>
+                <w:p>
+                  <w:pPr>
+                    <w:cnfStyle w:val="000000100000" w:firstRow="0" w:lastRow="0" w:firstColumn="0" w:lastColumn="0" w:oddVBand="0" w:evenVBand="0" w:oddHBand="1" w:evenHBand="0" w:firstRowFirstColumn="0" w:firstRowLastColumn="0" w:lastRowFirstColumn="0" w:lastRowLastColumn="0"/>
+                    <w:rPr>
+                      <w:bCs/>
+                      <w:szCs w:val="24"/>
+                    </w:rPr>
+                  </w:pPr>
+                  <w:r>
+                    <w:rPr>
+                      <w:bCs/>
+                      <w:szCs w:val="24"/>
+                    </w:rPr>
+                    <w:t>[Alternative 2]</w:t>
                   </w:r>
                 </w:p>
                 <w:p>
@@ -7249,15 +7215,30 @@
                   <w:pPr>
                     <w:cnfStyle w:val="000000000000" w:firstRow="0" w:lastRow="0" w:firstColumn="0" w:lastColumn="0" w:oddVBand="0" w:evenVBand="0" w:oddHBand="0" w:evenHBand="0" w:firstRowFirstColumn="0" w:firstRowLastColumn="0" w:lastRowFirstColumn="0" w:lastRowLastColumn="0"/>
                     <w:rPr>
+                      <w:szCs w:val="24"/>
+                    </w:rPr>
+                  </w:pPr>
+                  <w:r>
+                    <w:rPr>
+                      <w:szCs w:val="24"/>
+                    </w:rPr>
+                    <w:t>[Alternative 1]</w:t>
+                  </w:r>
+                </w:p>
+                <w:p>
+                  <w:pPr>
+                    <w:cnfStyle w:val="000000000000" w:firstRow="0" w:lastRow="0" w:firstColumn="0" w:lastColumn="0" w:oddVBand="0" w:evenVBand="0" w:oddHBand="0" w:evenHBand="0" w:firstRowFirstColumn="0" w:firstRowLastColumn="0" w:lastRowFirstColumn="0" w:lastRowLastColumn="0"/>
+                    <w:rPr>
                       <w:bCs/>
                       <w:szCs w:val="24"/>
                     </w:rPr>
                   </w:pPr>
                   <w:r>
                     <w:rPr>
+                      <w:bCs/>
                       <w:szCs w:val="24"/>
                     </w:rPr>
-                    <w:t>[Alternative 1]</w:t>
+                    <w:t>[Alternative 2]</w:t>
                   </w:r>
                 </w:p>
               </w:tc>
@@ -7540,16 +7521,7 @@
                   <w:shd w:val="clear" w:color="auto" w:fill="FFFFFF" w:themeFill="background1"/>
                 </w:tcPr>
                 <w:p>
-                  <w:pPr>
-                    <w:jc w:val="center"/>
-                    <w:rPr>
-                      <w:b w:val="0"/>
-                    </w:rPr>
-                  </w:pPr>
-                  <w:r>
-                    <w:rPr>
-                      <w:b w:val="0"/>
-                    </w:rPr>
+                  <w:r>
                     <w:t>1</w:t>
                   </w:r>
                 </w:p>
@@ -7565,7 +7537,6 @@
                 </w:tcPr>
                 <w:p>
                   <w:pPr>
-                    <w:jc w:val="left"/>
                     <w:cnfStyle w:val="000000100000" w:firstRow="0" w:lastRow="0" w:firstColumn="0" w:lastColumn="0" w:oddVBand="0" w:evenVBand="0" w:oddHBand="1" w:evenHBand="0" w:firstRowFirstColumn="0" w:firstRowLastColumn="0" w:lastRowFirstColumn="0" w:lastRowLastColumn="0"/>
                   </w:pPr>
                   <w:r>
@@ -7584,15 +7555,53 @@
                 </w:tcPr>
                 <w:p>
                   <w:pPr>
+                    <w:cnfStyle w:val="000000100000" w:firstRow="0" w:lastRow="0" w:firstColumn="0" w:lastColumn="0" w:oddVBand="0" w:evenVBand="0" w:oddHBand="1" w:evenHBand="0" w:firstRowFirstColumn="0" w:firstRowLastColumn="0" w:lastRowFirstColumn="0" w:lastRowLastColumn="0"/>
+                  </w:pPr>
+                  <w:r>
+                    <w:t>System process and show location that customer has selected.</w:t>
+                  </w:r>
+                </w:p>
+              </w:tc>
+            </w:tr>
+            <w:tr>
+              <w:tc>
+                <w:tcPr>
+                  <w:cnfStyle w:val="001000000000" w:firstRow="0" w:lastRow="0" w:firstColumn="1" w:lastColumn="0" w:oddVBand="0" w:evenVBand="0" w:oddHBand="0" w:evenHBand="0" w:firstRowFirstColumn="0" w:firstRowLastColumn="0" w:lastRowFirstColumn="0" w:lastRowLastColumn="0"/>
+                  <w:tcW w:w="1239" w:type="dxa"/>
+                  <w:shd w:val="clear" w:color="auto" w:fill="FFFFFF" w:themeFill="background1"/>
+                </w:tcPr>
+                <w:p>
+                  <w:r>
+                    <w:t>2</w:t>
+                  </w:r>
+                </w:p>
+              </w:tc>
+              <w:tc>
+                <w:tcPr>
+                  <w:tcW w:w="3054" w:type="dxa"/>
+                  <w:shd w:val="clear" w:color="auto" w:fill="FFFFFF" w:themeFill="background1"/>
+                </w:tcPr>
+                <w:p>
+                  <w:pPr>
                     <w:jc w:val="left"/>
-                    <w:cnfStyle w:val="000000100000" w:firstRow="0" w:lastRow="0" w:firstColumn="0" w:lastColumn="0" w:oddVBand="0" w:evenVBand="0" w:oddHBand="1" w:evenHBand="0" w:firstRowFirstColumn="0" w:firstRowLastColumn="0" w:lastRowFirstColumn="0" w:lastRowLastColumn="0"/>
-                  </w:pPr>
-                  <w:r>
-                    <w:rPr>
-                      <w:bCs/>
-                      <w:szCs w:val="24"/>
-                    </w:rPr>
-                    <w:t>System process and show location on map.</w:t>
+                    <w:cnfStyle w:val="000000000000" w:firstRow="0" w:lastRow="0" w:firstColumn="0" w:lastColumn="0" w:oddVBand="0" w:evenVBand="0" w:oddHBand="0" w:evenHBand="0" w:firstRowFirstColumn="0" w:firstRowLastColumn="0" w:lastRowFirstColumn="0" w:lastRowLastColumn="0"/>
+                  </w:pPr>
+                  <w:r>
+                    <w:t>Customer chooses location with GPS</w:t>
+                  </w:r>
+                </w:p>
+              </w:tc>
+              <w:tc>
+                <w:tcPr>
+                  <w:tcW w:w="4206" w:type="dxa"/>
+                  <w:shd w:val="clear" w:color="auto" w:fill="FFFFFF" w:themeFill="background1"/>
+                </w:tcPr>
+                <w:p>
+                  <w:pPr>
+                    <w:cnfStyle w:val="000000000000" w:firstRow="0" w:lastRow="0" w:firstColumn="0" w:lastColumn="0" w:oddVBand="0" w:evenVBand="0" w:oddHBand="0" w:evenHBand="0" w:firstRowFirstColumn="0" w:firstRowLastColumn="0" w:lastRowFirstColumn="0" w:lastRowLastColumn="0"/>
+                  </w:pPr>
+                  <w:r>
+                    <w:t>System process and show location that customer has selected.</w:t>
                   </w:r>
                 </w:p>
               </w:tc>
@@ -7821,6 +7830,7 @@
                 </w:tcPr>
                 <w:p>
                   <w:pPr>
+                    <w:jc w:val="left"/>
                     <w:cnfStyle w:val="000000000000" w:firstRow="0" w:lastRow="0" w:firstColumn="0" w:lastColumn="0" w:oddVBand="0" w:evenVBand="0" w:oddHBand="0" w:evenHBand="0" w:firstRowFirstColumn="0" w:firstRowLastColumn="0" w:lastRowFirstColumn="0" w:lastRowLastColumn="0"/>
                     <w:rPr>
                       <w:bCs/>
@@ -8157,6 +8167,7 @@
         <w:pStyle w:val="Caption"/>
       </w:pPr>
       <w:r>
+        <w:lastRenderedPageBreak/>
         <w:tab/>
         <w:t xml:space="preserve">Figure 5 </w:t>
       </w:r>
@@ -8214,7 +8225,6 @@
           </w:tcPr>
           <w:p>
             <w:r>
-              <w:lastRenderedPageBreak/>
               <w:t>USE CASE – UC05</w:t>
             </w:r>
           </w:p>
@@ -9060,7 +9070,13 @@
                       <w:bCs/>
                       <w:szCs w:val="24"/>
                     </w:rPr>
-                    <w:t>[Alternative 1]</w:t>
+                    <w:t xml:space="preserve">Or </w:t>
+                  </w:r>
+                  <w:r>
+                    <w:t>s</w:t>
+                  </w:r>
+                  <w:r>
+                    <w:t>ystem returns empty list.</w:t>
                   </w:r>
                 </w:p>
               </w:tc>
@@ -9082,179 +9098,13 @@
               </w:rPr>
               <w:t xml:space="preserve"> </w:t>
             </w:r>
-          </w:p>
-          <w:tbl>
-            <w:tblPr>
-              <w:tblStyle w:val="LightShading"/>
-              <w:tblW w:w="0" w:type="auto"/>
-              <w:tblBorders>
-                <w:left w:val="single" w:sz="8" w:space="0" w:color="000000" w:themeColor="text1"/>
-                <w:right w:val="single" w:sz="8" w:space="0" w:color="000000" w:themeColor="text1"/>
-                <w:insideH w:val="single" w:sz="8" w:space="0" w:color="000000" w:themeColor="text1"/>
-                <w:insideV w:val="single" w:sz="8" w:space="0" w:color="000000" w:themeColor="text1"/>
-              </w:tblBorders>
-              <w:shd w:val="clear" w:color="auto" w:fill="FFFFFF" w:themeFill="background1"/>
-              <w:tblLook w:val="04A0" w:firstRow="1" w:lastRow="0" w:firstColumn="1" w:lastColumn="0" w:noHBand="0" w:noVBand="1"/>
-            </w:tblPr>
-            <w:tblGrid>
-              <w:gridCol w:w="1239"/>
-              <w:gridCol w:w="3054"/>
-              <w:gridCol w:w="4206"/>
-            </w:tblGrid>
-            <w:tr>
-              <w:trPr>
-                <w:cnfStyle w:val="100000000000" w:firstRow="1" w:lastRow="0" w:firstColumn="0" w:lastColumn="0" w:oddVBand="0" w:evenVBand="0" w:oddHBand="0" w:evenHBand="0" w:firstRowFirstColumn="0" w:firstRowLastColumn="0" w:lastRowFirstColumn="0" w:lastRowLastColumn="0"/>
-              </w:trPr>
-              <w:tc>
-                <w:tcPr>
-                  <w:cnfStyle w:val="001000000000" w:firstRow="0" w:lastRow="0" w:firstColumn="1" w:lastColumn="0" w:oddVBand="0" w:evenVBand="0" w:oddHBand="0" w:evenHBand="0" w:firstRowFirstColumn="0" w:firstRowLastColumn="0" w:lastRowFirstColumn="0" w:lastRowLastColumn="0"/>
-                  <w:tcW w:w="1239" w:type="dxa"/>
-                  <w:tcBorders>
-                    <w:top w:val="none" w:sz="0" w:space="0" w:color="auto"/>
-                    <w:left w:val="none" w:sz="0" w:space="0" w:color="auto"/>
-                    <w:bottom w:val="none" w:sz="0" w:space="0" w:color="auto"/>
-                    <w:right w:val="none" w:sz="0" w:space="0" w:color="auto"/>
-                  </w:tcBorders>
-                  <w:shd w:val="clear" w:color="auto" w:fill="D9D9D9" w:themeFill="background1" w:themeFillShade="D9"/>
-                </w:tcPr>
-                <w:p>
-                  <w:pPr>
-                    <w:jc w:val="center"/>
-                    <w:rPr>
-                      <w:b w:val="0"/>
-                    </w:rPr>
-                  </w:pPr>
-                  <w:r>
-                    <w:rPr>
-                      <w:b w:val="0"/>
-                    </w:rPr>
-                    <w:t>Step</w:t>
-                  </w:r>
-                </w:p>
-              </w:tc>
-              <w:tc>
-                <w:tcPr>
-                  <w:tcW w:w="3054" w:type="dxa"/>
-                  <w:tcBorders>
-                    <w:top w:val="none" w:sz="0" w:space="0" w:color="auto"/>
-                    <w:left w:val="none" w:sz="0" w:space="0" w:color="auto"/>
-                    <w:bottom w:val="none" w:sz="0" w:space="0" w:color="auto"/>
-                    <w:right w:val="none" w:sz="0" w:space="0" w:color="auto"/>
-                  </w:tcBorders>
-                  <w:shd w:val="clear" w:color="auto" w:fill="D9D9D9" w:themeFill="background1" w:themeFillShade="D9"/>
-                </w:tcPr>
-                <w:p>
-                  <w:pPr>
-                    <w:jc w:val="center"/>
-                    <w:cnfStyle w:val="100000000000" w:firstRow="1" w:lastRow="0" w:firstColumn="0" w:lastColumn="0" w:oddVBand="0" w:evenVBand="0" w:oddHBand="0" w:evenHBand="0" w:firstRowFirstColumn="0" w:firstRowLastColumn="0" w:lastRowFirstColumn="0" w:lastRowLastColumn="0"/>
-                    <w:rPr>
-                      <w:b w:val="0"/>
-                    </w:rPr>
-                  </w:pPr>
-                  <w:r>
-                    <w:rPr>
-                      <w:b w:val="0"/>
-                    </w:rPr>
-                    <w:t>Actor Action</w:t>
-                  </w:r>
-                </w:p>
-              </w:tc>
-              <w:tc>
-                <w:tcPr>
-                  <w:tcW w:w="4206" w:type="dxa"/>
-                  <w:tcBorders>
-                    <w:top w:val="none" w:sz="0" w:space="0" w:color="auto"/>
-                    <w:left w:val="none" w:sz="0" w:space="0" w:color="auto"/>
-                    <w:bottom w:val="none" w:sz="0" w:space="0" w:color="auto"/>
-                    <w:right w:val="none" w:sz="0" w:space="0" w:color="auto"/>
-                  </w:tcBorders>
-                  <w:shd w:val="clear" w:color="auto" w:fill="D9D9D9" w:themeFill="background1" w:themeFillShade="D9"/>
-                </w:tcPr>
-                <w:p>
-                  <w:pPr>
-                    <w:jc w:val="center"/>
-                    <w:cnfStyle w:val="100000000000" w:firstRow="1" w:lastRow="0" w:firstColumn="0" w:lastColumn="0" w:oddVBand="0" w:evenVBand="0" w:oddHBand="0" w:evenHBand="0" w:firstRowFirstColumn="0" w:firstRowLastColumn="0" w:lastRowFirstColumn="0" w:lastRowLastColumn="0"/>
-                    <w:rPr>
-                      <w:b w:val="0"/>
-                    </w:rPr>
-                  </w:pPr>
-                  <w:r>
-                    <w:rPr>
-                      <w:b w:val="0"/>
-                    </w:rPr>
-                    <w:t>System Response</w:t>
-                  </w:r>
-                </w:p>
-              </w:tc>
-            </w:tr>
-            <w:tr>
-              <w:trPr>
-                <w:cnfStyle w:val="000000100000" w:firstRow="0" w:lastRow="0" w:firstColumn="0" w:lastColumn="0" w:oddVBand="0" w:evenVBand="0" w:oddHBand="1" w:evenHBand="0" w:firstRowFirstColumn="0" w:firstRowLastColumn="0" w:lastRowFirstColumn="0" w:lastRowLastColumn="0"/>
-              </w:trPr>
-              <w:tc>
-                <w:tcPr>
-                  <w:cnfStyle w:val="001000000000" w:firstRow="0" w:lastRow="0" w:firstColumn="1" w:lastColumn="0" w:oddVBand="0" w:evenVBand="0" w:oddHBand="0" w:evenHBand="0" w:firstRowFirstColumn="0" w:firstRowLastColumn="0" w:lastRowFirstColumn="0" w:lastRowLastColumn="0"/>
-                  <w:tcW w:w="1239" w:type="dxa"/>
-                  <w:tcBorders>
-                    <w:left w:val="none" w:sz="0" w:space="0" w:color="auto"/>
-                    <w:right w:val="none" w:sz="0" w:space="0" w:color="auto"/>
-                  </w:tcBorders>
-                  <w:shd w:val="clear" w:color="auto" w:fill="FFFFFF" w:themeFill="background1"/>
-                </w:tcPr>
-                <w:p>
-                  <w:pPr>
-                    <w:jc w:val="center"/>
-                    <w:rPr>
-                      <w:b w:val="0"/>
-                    </w:rPr>
-                  </w:pPr>
-                  <w:r>
-                    <w:rPr>
-                      <w:b w:val="0"/>
-                    </w:rPr>
-                    <w:t>1</w:t>
-                  </w:r>
-                </w:p>
-              </w:tc>
-              <w:tc>
-                <w:tcPr>
-                  <w:tcW w:w="3054" w:type="dxa"/>
-                  <w:tcBorders>
-                    <w:left w:val="none" w:sz="0" w:space="0" w:color="auto"/>
-                    <w:right w:val="none" w:sz="0" w:space="0" w:color="auto"/>
-                  </w:tcBorders>
-                  <w:shd w:val="clear" w:color="auto" w:fill="FFFFFF" w:themeFill="background1"/>
-                </w:tcPr>
-                <w:p>
-                  <w:pPr>
-                    <w:jc w:val="left"/>
-                    <w:cnfStyle w:val="000000100000" w:firstRow="0" w:lastRow="0" w:firstColumn="0" w:lastColumn="0" w:oddVBand="0" w:evenVBand="0" w:oddHBand="1" w:evenHBand="0" w:firstRowFirstColumn="0" w:firstRowLastColumn="0" w:lastRowFirstColumn="0" w:lastRowLastColumn="0"/>
-                  </w:pPr>
-                  <w:r>
-                    <w:t>System returns empty list.</w:t>
-                  </w:r>
-                </w:p>
-              </w:tc>
-              <w:tc>
-                <w:tcPr>
-                  <w:tcW w:w="4206" w:type="dxa"/>
-                  <w:tcBorders>
-                    <w:left w:val="none" w:sz="0" w:space="0" w:color="auto"/>
-                    <w:right w:val="none" w:sz="0" w:space="0" w:color="auto"/>
-                  </w:tcBorders>
-                  <w:shd w:val="clear" w:color="auto" w:fill="FFFFFF" w:themeFill="background1"/>
-                </w:tcPr>
-                <w:p>
-                  <w:pPr>
-                    <w:cnfStyle w:val="000000100000" w:firstRow="0" w:lastRow="0" w:firstColumn="0" w:lastColumn="0" w:oddVBand="0" w:evenVBand="0" w:oddHBand="1" w:evenHBand="0" w:firstRowFirstColumn="0" w:firstRowLastColumn="0" w:lastRowFirstColumn="0" w:lastRowLastColumn="0"/>
-                  </w:pPr>
-                  <w:r>
-                    <w:t>Show synchronize data message to customer.</w:t>
-                  </w:r>
-                </w:p>
-              </w:tc>
-            </w:tr>
-          </w:tbl>
+            <w:r>
+              <w:rPr>
+                <w:b w:val="0"/>
+              </w:rPr>
+              <w:t>N/A</w:t>
+            </w:r>
+          </w:p>
           <w:p>
             <w:pPr>
               <w:spacing w:before="120" w:after="120"/>
@@ -9396,8 +9246,9 @@
       <w:r>
         <w:t>Reference Bus Route Detail</w:t>
       </w:r>
+      <w:bookmarkStart w:id="2" w:name="_GoBack"/>
+      <w:bookmarkEnd w:id="2"/>
     </w:p>
-    <w:p/>
     <w:p>
       <w:pPr>
         <w:rPr>
@@ -9464,6 +9315,7 @@
           <w:sz w:val="40"/>
           <w:szCs w:val="40"/>
         </w:rPr>
+        <w:lastRenderedPageBreak/>
         <w:drawing>
           <wp:inline distT="0" distB="0" distL="0" distR="0">
             <wp:extent cx="5357385" cy="2438400"/>
@@ -10052,7 +9904,21 @@
                 <w:b w:val="0"/>
                 <w:szCs w:val="24"/>
               </w:rPr>
-              <w:t xml:space="preserve"> an item of list view.</w:t>
+              <w:t xml:space="preserve"> an item of list view</w:t>
+            </w:r>
+            <w:r>
+              <w:rPr>
+                <w:b w:val="0"/>
+                <w:szCs w:val="24"/>
+              </w:rPr>
+              <w:t xml:space="preserve"> from bus route detail</w:t>
+            </w:r>
+            <w:r>
+              <w:rPr>
+                <w:b w:val="0"/>
+                <w:szCs w:val="24"/>
+              </w:rPr>
+              <w:t>.</w:t>
             </w:r>
             <w:r>
               <w:rPr>
@@ -10230,7 +10096,6 @@
                     <w:rPr>
                       <w:b w:val="0"/>
                     </w:rPr>
-                    <w:lastRenderedPageBreak/>
                     <w:t>Step</w:t>
                   </w:r>
                 </w:p>
@@ -10343,7 +10208,11 @@
                     <w:t xml:space="preserve"> </w:t>
                   </w:r>
                   <w:r>
-                    <w:t>reference bus route detail command.</w:t>
+                    <w:t xml:space="preserve">reference bus route detail </w:t>
+                  </w:r>
+                  <w:r>
+                    <w:lastRenderedPageBreak/>
+                    <w:t>command.</w:t>
                   </w:r>
                 </w:p>
               </w:tc>
@@ -10370,31 +10239,31 @@
                       <w:bCs/>
                       <w:szCs w:val="24"/>
                     </w:rPr>
-                    <w:t xml:space="preserve">- </w:t>
-                  </w:r>
-                  <w:r>
+                    <w:lastRenderedPageBreak/>
+                    <w:t>System will display detail timetable of bus route.</w:t>
+                  </w:r>
+                </w:p>
+                <w:p>
+                  <w:pPr>
+                    <w:jc w:val="left"/>
+                    <w:cnfStyle w:val="000000100000" w:firstRow="0" w:lastRow="0" w:firstColumn="0" w:lastColumn="0" w:oddVBand="0" w:evenVBand="0" w:oddHBand="1" w:evenHBand="0" w:firstRowFirstColumn="0" w:firstRowLastColumn="0" w:lastRowFirstColumn="0" w:lastRowLastColumn="0"/>
                     <w:rPr>
                       <w:bCs/>
                       <w:szCs w:val="24"/>
                     </w:rPr>
-                    <w:t>System will display detail timetable of bus route.</w:t>
-                  </w:r>
-                </w:p>
-                <w:p>
-                  <w:pPr>
-                    <w:jc w:val="left"/>
-                    <w:cnfStyle w:val="000000100000" w:firstRow="0" w:lastRow="0" w:firstColumn="0" w:lastColumn="0" w:oddVBand="0" w:evenVBand="0" w:oddHBand="1" w:evenHBand="0" w:firstRowFirstColumn="0" w:firstRowLastColumn="0" w:lastRowFirstColumn="0" w:lastRowLastColumn="0"/>
+                  </w:pPr>
+                  <w:r>
                     <w:rPr>
                       <w:bCs/>
                       <w:szCs w:val="24"/>
                     </w:rPr>
-                  </w:pPr>
-                  <w:r>
-                    <w:rPr>
-                      <w:bCs/>
-                      <w:szCs w:val="24"/>
-                    </w:rPr>
-                    <w:t>[Alternative 1]</w:t>
+                    <w:t xml:space="preserve">Or </w:t>
+                  </w:r>
+                  <w:r>
+                    <w:t>s</w:t>
+                  </w:r>
+                  <w:r>
+                    <w:t>ystem returns empty list.</w:t>
                   </w:r>
                 </w:p>
               </w:tc>
@@ -10408,6 +10277,7 @@
               </w:rPr>
             </w:pPr>
             <w:r>
+              <w:lastRenderedPageBreak/>
               <w:t>Alternative Scenario:</w:t>
             </w:r>
             <w:r>
@@ -10416,179 +10286,13 @@
               </w:rPr>
               <w:t xml:space="preserve"> </w:t>
             </w:r>
-          </w:p>
-          <w:tbl>
-            <w:tblPr>
-              <w:tblStyle w:val="LightShading"/>
-              <w:tblW w:w="0" w:type="auto"/>
-              <w:tblBorders>
-                <w:left w:val="single" w:sz="8" w:space="0" w:color="000000" w:themeColor="text1"/>
-                <w:right w:val="single" w:sz="8" w:space="0" w:color="000000" w:themeColor="text1"/>
-                <w:insideH w:val="single" w:sz="8" w:space="0" w:color="000000" w:themeColor="text1"/>
-                <w:insideV w:val="single" w:sz="8" w:space="0" w:color="000000" w:themeColor="text1"/>
-              </w:tblBorders>
-              <w:shd w:val="clear" w:color="auto" w:fill="FFFFFF" w:themeFill="background1"/>
-              <w:tblLook w:val="04A0" w:firstRow="1" w:lastRow="0" w:firstColumn="1" w:lastColumn="0" w:noHBand="0" w:noVBand="1"/>
-            </w:tblPr>
-            <w:tblGrid>
-              <w:gridCol w:w="1239"/>
-              <w:gridCol w:w="3054"/>
-              <w:gridCol w:w="4206"/>
-            </w:tblGrid>
-            <w:tr>
-              <w:trPr>
-                <w:cnfStyle w:val="100000000000" w:firstRow="1" w:lastRow="0" w:firstColumn="0" w:lastColumn="0" w:oddVBand="0" w:evenVBand="0" w:oddHBand="0" w:evenHBand="0" w:firstRowFirstColumn="0" w:firstRowLastColumn="0" w:lastRowFirstColumn="0" w:lastRowLastColumn="0"/>
-              </w:trPr>
-              <w:tc>
-                <w:tcPr>
-                  <w:cnfStyle w:val="001000000000" w:firstRow="0" w:lastRow="0" w:firstColumn="1" w:lastColumn="0" w:oddVBand="0" w:evenVBand="0" w:oddHBand="0" w:evenHBand="0" w:firstRowFirstColumn="0" w:firstRowLastColumn="0" w:lastRowFirstColumn="0" w:lastRowLastColumn="0"/>
-                  <w:tcW w:w="1239" w:type="dxa"/>
-                  <w:tcBorders>
-                    <w:top w:val="none" w:sz="0" w:space="0" w:color="auto"/>
-                    <w:left w:val="none" w:sz="0" w:space="0" w:color="auto"/>
-                    <w:bottom w:val="none" w:sz="0" w:space="0" w:color="auto"/>
-                    <w:right w:val="none" w:sz="0" w:space="0" w:color="auto"/>
-                  </w:tcBorders>
-                  <w:shd w:val="clear" w:color="auto" w:fill="D9D9D9" w:themeFill="background1" w:themeFillShade="D9"/>
-                </w:tcPr>
-                <w:p>
-                  <w:pPr>
-                    <w:jc w:val="center"/>
-                    <w:rPr>
-                      <w:b w:val="0"/>
-                    </w:rPr>
-                  </w:pPr>
-                  <w:r>
-                    <w:rPr>
-                      <w:b w:val="0"/>
-                    </w:rPr>
-                    <w:t>Step</w:t>
-                  </w:r>
-                </w:p>
-              </w:tc>
-              <w:tc>
-                <w:tcPr>
-                  <w:tcW w:w="3054" w:type="dxa"/>
-                  <w:tcBorders>
-                    <w:top w:val="none" w:sz="0" w:space="0" w:color="auto"/>
-                    <w:left w:val="none" w:sz="0" w:space="0" w:color="auto"/>
-                    <w:bottom w:val="none" w:sz="0" w:space="0" w:color="auto"/>
-                    <w:right w:val="none" w:sz="0" w:space="0" w:color="auto"/>
-                  </w:tcBorders>
-                  <w:shd w:val="clear" w:color="auto" w:fill="D9D9D9" w:themeFill="background1" w:themeFillShade="D9"/>
-                </w:tcPr>
-                <w:p>
-                  <w:pPr>
-                    <w:jc w:val="center"/>
-                    <w:cnfStyle w:val="100000000000" w:firstRow="1" w:lastRow="0" w:firstColumn="0" w:lastColumn="0" w:oddVBand="0" w:evenVBand="0" w:oddHBand="0" w:evenHBand="0" w:firstRowFirstColumn="0" w:firstRowLastColumn="0" w:lastRowFirstColumn="0" w:lastRowLastColumn="0"/>
-                    <w:rPr>
-                      <w:b w:val="0"/>
-                    </w:rPr>
-                  </w:pPr>
-                  <w:r>
-                    <w:rPr>
-                      <w:b w:val="0"/>
-                    </w:rPr>
-                    <w:t>Actor Action</w:t>
-                  </w:r>
-                </w:p>
-              </w:tc>
-              <w:tc>
-                <w:tcPr>
-                  <w:tcW w:w="4206" w:type="dxa"/>
-                  <w:tcBorders>
-                    <w:top w:val="none" w:sz="0" w:space="0" w:color="auto"/>
-                    <w:left w:val="none" w:sz="0" w:space="0" w:color="auto"/>
-                    <w:bottom w:val="none" w:sz="0" w:space="0" w:color="auto"/>
-                    <w:right w:val="none" w:sz="0" w:space="0" w:color="auto"/>
-                  </w:tcBorders>
-                  <w:shd w:val="clear" w:color="auto" w:fill="D9D9D9" w:themeFill="background1" w:themeFillShade="D9"/>
-                </w:tcPr>
-                <w:p>
-                  <w:pPr>
-                    <w:jc w:val="center"/>
-                    <w:cnfStyle w:val="100000000000" w:firstRow="1" w:lastRow="0" w:firstColumn="0" w:lastColumn="0" w:oddVBand="0" w:evenVBand="0" w:oddHBand="0" w:evenHBand="0" w:firstRowFirstColumn="0" w:firstRowLastColumn="0" w:lastRowFirstColumn="0" w:lastRowLastColumn="0"/>
-                    <w:rPr>
-                      <w:b w:val="0"/>
-                    </w:rPr>
-                  </w:pPr>
-                  <w:r>
-                    <w:rPr>
-                      <w:b w:val="0"/>
-                    </w:rPr>
-                    <w:t>System Response</w:t>
-                  </w:r>
-                </w:p>
-              </w:tc>
-            </w:tr>
-            <w:tr>
-              <w:trPr>
-                <w:cnfStyle w:val="000000100000" w:firstRow="0" w:lastRow="0" w:firstColumn="0" w:lastColumn="0" w:oddVBand="0" w:evenVBand="0" w:oddHBand="1" w:evenHBand="0" w:firstRowFirstColumn="0" w:firstRowLastColumn="0" w:lastRowFirstColumn="0" w:lastRowLastColumn="0"/>
-              </w:trPr>
-              <w:tc>
-                <w:tcPr>
-                  <w:cnfStyle w:val="001000000000" w:firstRow="0" w:lastRow="0" w:firstColumn="1" w:lastColumn="0" w:oddVBand="0" w:evenVBand="0" w:oddHBand="0" w:evenHBand="0" w:firstRowFirstColumn="0" w:firstRowLastColumn="0" w:lastRowFirstColumn="0" w:lastRowLastColumn="0"/>
-                  <w:tcW w:w="1239" w:type="dxa"/>
-                  <w:tcBorders>
-                    <w:left w:val="none" w:sz="0" w:space="0" w:color="auto"/>
-                    <w:right w:val="none" w:sz="0" w:space="0" w:color="auto"/>
-                  </w:tcBorders>
-                  <w:shd w:val="clear" w:color="auto" w:fill="FFFFFF" w:themeFill="background1"/>
-                </w:tcPr>
-                <w:p>
-                  <w:pPr>
-                    <w:jc w:val="center"/>
-                    <w:rPr>
-                      <w:b w:val="0"/>
-                    </w:rPr>
-                  </w:pPr>
-                  <w:r>
-                    <w:rPr>
-                      <w:b w:val="0"/>
-                    </w:rPr>
-                    <w:t>1</w:t>
-                  </w:r>
-                </w:p>
-              </w:tc>
-              <w:tc>
-                <w:tcPr>
-                  <w:tcW w:w="3054" w:type="dxa"/>
-                  <w:tcBorders>
-                    <w:left w:val="none" w:sz="0" w:space="0" w:color="auto"/>
-                    <w:right w:val="none" w:sz="0" w:space="0" w:color="auto"/>
-                  </w:tcBorders>
-                  <w:shd w:val="clear" w:color="auto" w:fill="FFFFFF" w:themeFill="background1"/>
-                </w:tcPr>
-                <w:p>
-                  <w:pPr>
-                    <w:jc w:val="left"/>
-                    <w:cnfStyle w:val="000000100000" w:firstRow="0" w:lastRow="0" w:firstColumn="0" w:lastColumn="0" w:oddVBand="0" w:evenVBand="0" w:oddHBand="1" w:evenHBand="0" w:firstRowFirstColumn="0" w:firstRowLastColumn="0" w:lastRowFirstColumn="0" w:lastRowLastColumn="0"/>
-                  </w:pPr>
-                  <w:r>
-                    <w:t>System returns empty list.</w:t>
-                  </w:r>
-                </w:p>
-              </w:tc>
-              <w:tc>
-                <w:tcPr>
-                  <w:tcW w:w="4206" w:type="dxa"/>
-                  <w:tcBorders>
-                    <w:left w:val="none" w:sz="0" w:space="0" w:color="auto"/>
-                    <w:right w:val="none" w:sz="0" w:space="0" w:color="auto"/>
-                  </w:tcBorders>
-                  <w:shd w:val="clear" w:color="auto" w:fill="FFFFFF" w:themeFill="background1"/>
-                </w:tcPr>
-                <w:p>
-                  <w:pPr>
-                    <w:cnfStyle w:val="000000100000" w:firstRow="0" w:lastRow="0" w:firstColumn="0" w:lastColumn="0" w:oddVBand="0" w:evenVBand="0" w:oddHBand="1" w:evenHBand="0" w:firstRowFirstColumn="0" w:firstRowLastColumn="0" w:lastRowFirstColumn="0" w:lastRowLastColumn="0"/>
-                  </w:pPr>
-                  <w:r>
-                    <w:t>Show synchronize data message to customer.</w:t>
-                  </w:r>
-                </w:p>
-              </w:tc>
-            </w:tr>
-          </w:tbl>
+            <w:r>
+              <w:rPr>
+                <w:b w:val="0"/>
+              </w:rPr>
+              <w:t>N/A</w:t>
+            </w:r>
+          </w:p>
           <w:p>
             <w:pPr>
               <w:spacing w:before="120" w:after="120"/>
@@ -10794,7 +10498,7 @@
           <wp:inline distT="0" distB="0" distL="0" distR="0">
             <wp:extent cx="4800610" cy="2057404"/>
             <wp:effectExtent l="0" t="0" r="0" b="0"/>
-            <wp:docPr id="2" name="Picture 2"/>
+            <wp:docPr id="3" name="Picture 3"/>
             <wp:cNvGraphicFramePr>
               <a:graphicFrameLocks xmlns:a="http://schemas.openxmlformats.org/drawingml/2006/main" noChangeAspect="1"/>
             </wp:cNvGraphicFramePr>
@@ -10802,7 +10506,7 @@
               <a:graphicData uri="http://schemas.openxmlformats.org/drawingml/2006/picture">
                 <pic:pic xmlns:pic="http://schemas.openxmlformats.org/drawingml/2006/picture">
                   <pic:nvPicPr>
-                    <pic:cNvPr id="0" name="config wear - New Page.png"/>
+                    <pic:cNvPr id="0" name="config wear - New Page (1).png"/>
                     <pic:cNvPicPr/>
                   </pic:nvPicPr>
                   <pic:blipFill>
@@ -11189,7 +10893,6 @@
                 <w:b w:val="0"/>
                 <w:szCs w:val="24"/>
               </w:rPr>
-              <w:lastRenderedPageBreak/>
               <w:t>Customer</w:t>
             </w:r>
           </w:p>
@@ -11253,13 +10956,6 @@
                 <w:b w:val="0"/>
                 <w:szCs w:val="24"/>
               </w:rPr>
-              <w:t xml:space="preserve"> time</w:t>
-            </w:r>
-            <w:r>
-              <w:rPr>
-                <w:b w:val="0"/>
-                <w:szCs w:val="24"/>
-              </w:rPr>
               <w:t xml:space="preserve"> accurate time for getting GPS from wear.</w:t>
             </w:r>
           </w:p>
@@ -11387,8 +11083,16 @@
               <w:rPr>
                 <w:szCs w:val="24"/>
               </w:rPr>
+              <w:lastRenderedPageBreak/>
               <w:t>Preconditions:</w:t>
             </w:r>
+          </w:p>
+          <w:p>
+            <w:pPr>
+              <w:rPr>
+                <w:szCs w:val="24"/>
+              </w:rPr>
+            </w:pPr>
           </w:p>
           <w:p>
             <w:pPr>
@@ -11608,6 +11312,7 @@
                 </w:tcPr>
                 <w:p>
                   <w:pPr>
+                    <w:jc w:val="left"/>
                     <w:cnfStyle w:val="000000100000" w:firstRow="0" w:lastRow="0" w:firstColumn="0" w:lastColumn="0" w:oddVBand="0" w:evenVBand="0" w:oddHBand="1" w:evenHBand="0" w:firstRowFirstColumn="0" w:firstRowLastColumn="0" w:lastRowFirstColumn="0" w:lastRowLastColumn="0"/>
                   </w:pPr>
                   <w:r>
@@ -11634,6 +11339,7 @@
                 </w:tcPr>
                 <w:p>
                   <w:pPr>
+                    <w:jc w:val="left"/>
                     <w:cnfStyle w:val="000000100000" w:firstRow="0" w:lastRow="0" w:firstColumn="0" w:lastColumn="0" w:oddVBand="0" w:evenVBand="0" w:oddHBand="1" w:evenHBand="0" w:firstRowFirstColumn="0" w:firstRowLastColumn="0" w:lastRowFirstColumn="0" w:lastRowLastColumn="0"/>
                     <w:rPr>
                       <w:bCs/>
@@ -11672,6 +11378,7 @@
                       <w:numId w:val="24"/>
                     </w:numPr>
                     <w:spacing w:after="0" w:line="240" w:lineRule="auto"/>
+                    <w:jc w:val="left"/>
                     <w:cnfStyle w:val="000000100000" w:firstRow="0" w:lastRow="0" w:firstColumn="0" w:lastColumn="0" w:oddVBand="0" w:evenVBand="0" w:oddHBand="1" w:evenHBand="0" w:firstRowFirstColumn="0" w:firstRowLastColumn="0" w:lastRowFirstColumn="0" w:lastRowLastColumn="0"/>
                     <w:rPr>
                       <w:rFonts w:ascii="Times New Roman" w:hAnsi="Times New Roman"/>
@@ -11714,7 +11421,7 @@
                     <w:rPr>
                       <w:b w:val="0"/>
                     </w:rPr>
-                    <w:t>1</w:t>
+                    <w:t>2</w:t>
                   </w:r>
                 </w:p>
               </w:tc>
@@ -12062,8 +11769,6 @@
               </w:rPr>
               <w:t xml:space="preserve"> second.</w:t>
             </w:r>
-            <w:bookmarkStart w:id="2" w:name="_GoBack"/>
-            <w:bookmarkEnd w:id="2"/>
           </w:p>
         </w:tc>
       </w:tr>
@@ -12162,7 +11867,6 @@
         <w:rPr>
           <w:noProof/>
         </w:rPr>
-        <w:lastRenderedPageBreak/>
         <w:drawing>
           <wp:inline distT="0" distB="0" distL="0" distR="0">
             <wp:extent cx="4114808" cy="1828804"/>
@@ -12277,6 +11981,7 @@
           </w:tcPr>
           <w:p>
             <w:r>
+              <w:lastRenderedPageBreak/>
               <w:t>USE CASE – UC08</w:t>
             </w:r>
           </w:p>
@@ -12881,7 +12586,14 @@
                 <w:b w:val="0"/>
                 <w:szCs w:val="24"/>
               </w:rPr>
-              <w:t>: show message warning</w:t>
+              <w:t>: S</w:t>
+            </w:r>
+            <w:r>
+              <w:rPr>
+                <w:b w:val="0"/>
+                <w:szCs w:val="24"/>
+              </w:rPr>
+              <w:t>how message warning</w:t>
             </w:r>
             <w:r>
               <w:rPr>
@@ -13152,169 +12864,13 @@
               </w:rPr>
               <w:t xml:space="preserve"> </w:t>
             </w:r>
-          </w:p>
-          <w:tbl>
-            <w:tblPr>
-              <w:tblStyle w:val="LightShading"/>
-              <w:tblW w:w="0" w:type="auto"/>
-              <w:tblBorders>
-                <w:left w:val="single" w:sz="8" w:space="0" w:color="000000" w:themeColor="text1"/>
-                <w:right w:val="single" w:sz="8" w:space="0" w:color="000000" w:themeColor="text1"/>
-                <w:insideH w:val="single" w:sz="8" w:space="0" w:color="000000" w:themeColor="text1"/>
-                <w:insideV w:val="single" w:sz="8" w:space="0" w:color="000000" w:themeColor="text1"/>
-              </w:tblBorders>
-              <w:shd w:val="clear" w:color="auto" w:fill="FFFFFF" w:themeFill="background1"/>
-              <w:tblLook w:val="04A0" w:firstRow="1" w:lastRow="0" w:firstColumn="1" w:lastColumn="0" w:noHBand="0" w:noVBand="1"/>
-            </w:tblPr>
-            <w:tblGrid>
-              <w:gridCol w:w="1239"/>
-              <w:gridCol w:w="3054"/>
-              <w:gridCol w:w="4206"/>
-            </w:tblGrid>
-            <w:tr>
-              <w:trPr>
-                <w:cnfStyle w:val="100000000000" w:firstRow="1" w:lastRow="0" w:firstColumn="0" w:lastColumn="0" w:oddVBand="0" w:evenVBand="0" w:oddHBand="0" w:evenHBand="0" w:firstRowFirstColumn="0" w:firstRowLastColumn="0" w:lastRowFirstColumn="0" w:lastRowLastColumn="0"/>
-              </w:trPr>
-              <w:tc>
-                <w:tcPr>
-                  <w:cnfStyle w:val="001000000000" w:firstRow="0" w:lastRow="0" w:firstColumn="1" w:lastColumn="0" w:oddVBand="0" w:evenVBand="0" w:oddHBand="0" w:evenHBand="0" w:firstRowFirstColumn="0" w:firstRowLastColumn="0" w:lastRowFirstColumn="0" w:lastRowLastColumn="0"/>
-                  <w:tcW w:w="1239" w:type="dxa"/>
-                  <w:tcBorders>
-                    <w:top w:val="none" w:sz="0" w:space="0" w:color="auto"/>
-                    <w:left w:val="none" w:sz="0" w:space="0" w:color="auto"/>
-                    <w:bottom w:val="none" w:sz="0" w:space="0" w:color="auto"/>
-                    <w:right w:val="none" w:sz="0" w:space="0" w:color="auto"/>
-                  </w:tcBorders>
-                  <w:shd w:val="clear" w:color="auto" w:fill="D9D9D9" w:themeFill="background1" w:themeFillShade="D9"/>
-                </w:tcPr>
-                <w:p>
-                  <w:pPr>
-                    <w:jc w:val="center"/>
-                    <w:rPr>
-                      <w:b w:val="0"/>
-                    </w:rPr>
-                  </w:pPr>
-                  <w:r>
-                    <w:rPr>
-                      <w:b w:val="0"/>
-                    </w:rPr>
-                    <w:lastRenderedPageBreak/>
-                    <w:t>Step</w:t>
-                  </w:r>
-                </w:p>
-              </w:tc>
-              <w:tc>
-                <w:tcPr>
-                  <w:tcW w:w="3054" w:type="dxa"/>
-                  <w:tcBorders>
-                    <w:top w:val="none" w:sz="0" w:space="0" w:color="auto"/>
-                    <w:left w:val="none" w:sz="0" w:space="0" w:color="auto"/>
-                    <w:bottom w:val="none" w:sz="0" w:space="0" w:color="auto"/>
-                    <w:right w:val="none" w:sz="0" w:space="0" w:color="auto"/>
-                  </w:tcBorders>
-                  <w:shd w:val="clear" w:color="auto" w:fill="D9D9D9" w:themeFill="background1" w:themeFillShade="D9"/>
-                </w:tcPr>
-                <w:p>
-                  <w:pPr>
-                    <w:jc w:val="center"/>
-                    <w:cnfStyle w:val="100000000000" w:firstRow="1" w:lastRow="0" w:firstColumn="0" w:lastColumn="0" w:oddVBand="0" w:evenVBand="0" w:oddHBand="0" w:evenHBand="0" w:firstRowFirstColumn="0" w:firstRowLastColumn="0" w:lastRowFirstColumn="0" w:lastRowLastColumn="0"/>
-                    <w:rPr>
-                      <w:b w:val="0"/>
-                    </w:rPr>
-                  </w:pPr>
-                  <w:r>
-                    <w:rPr>
-                      <w:b w:val="0"/>
-                    </w:rPr>
-                    <w:t>Actor Action</w:t>
-                  </w:r>
-                </w:p>
-              </w:tc>
-              <w:tc>
-                <w:tcPr>
-                  <w:tcW w:w="4206" w:type="dxa"/>
-                  <w:tcBorders>
-                    <w:top w:val="none" w:sz="0" w:space="0" w:color="auto"/>
-                    <w:left w:val="none" w:sz="0" w:space="0" w:color="auto"/>
-                    <w:bottom w:val="none" w:sz="0" w:space="0" w:color="auto"/>
-                    <w:right w:val="none" w:sz="0" w:space="0" w:color="auto"/>
-                  </w:tcBorders>
-                  <w:shd w:val="clear" w:color="auto" w:fill="D9D9D9" w:themeFill="background1" w:themeFillShade="D9"/>
-                </w:tcPr>
-                <w:p>
-                  <w:pPr>
-                    <w:jc w:val="center"/>
-                    <w:cnfStyle w:val="100000000000" w:firstRow="1" w:lastRow="0" w:firstColumn="0" w:lastColumn="0" w:oddVBand="0" w:evenVBand="0" w:oddHBand="0" w:evenHBand="0" w:firstRowFirstColumn="0" w:firstRowLastColumn="0" w:lastRowFirstColumn="0" w:lastRowLastColumn="0"/>
-                    <w:rPr>
-                      <w:b w:val="0"/>
-                    </w:rPr>
-                  </w:pPr>
-                  <w:r>
-                    <w:rPr>
-                      <w:b w:val="0"/>
-                    </w:rPr>
-                    <w:t>System Response</w:t>
-                  </w:r>
-                </w:p>
-              </w:tc>
-            </w:tr>
-            <w:tr>
-              <w:trPr>
-                <w:cnfStyle w:val="000000100000" w:firstRow="0" w:lastRow="0" w:firstColumn="0" w:lastColumn="0" w:oddVBand="0" w:evenVBand="0" w:oddHBand="1" w:evenHBand="0" w:firstRowFirstColumn="0" w:firstRowLastColumn="0" w:lastRowFirstColumn="0" w:lastRowLastColumn="0"/>
-              </w:trPr>
-              <w:tc>
-                <w:tcPr>
-                  <w:cnfStyle w:val="001000000000" w:firstRow="0" w:lastRow="0" w:firstColumn="1" w:lastColumn="0" w:oddVBand="0" w:evenVBand="0" w:oddHBand="0" w:evenHBand="0" w:firstRowFirstColumn="0" w:firstRowLastColumn="0" w:lastRowFirstColumn="0" w:lastRowLastColumn="0"/>
-                  <w:tcW w:w="1239" w:type="dxa"/>
-                  <w:tcBorders>
-                    <w:left w:val="none" w:sz="0" w:space="0" w:color="auto"/>
-                    <w:right w:val="none" w:sz="0" w:space="0" w:color="auto"/>
-                  </w:tcBorders>
-                  <w:shd w:val="clear" w:color="auto" w:fill="FFFFFF" w:themeFill="background1"/>
-                </w:tcPr>
-                <w:p>
-                  <w:pPr>
-                    <w:jc w:val="center"/>
-                    <w:rPr>
-                      <w:b w:val="0"/>
-                    </w:rPr>
-                  </w:pPr>
-                </w:p>
-              </w:tc>
-              <w:tc>
-                <w:tcPr>
-                  <w:tcW w:w="3054" w:type="dxa"/>
-                  <w:tcBorders>
-                    <w:left w:val="none" w:sz="0" w:space="0" w:color="auto"/>
-                    <w:right w:val="none" w:sz="0" w:space="0" w:color="auto"/>
-                  </w:tcBorders>
-                  <w:shd w:val="clear" w:color="auto" w:fill="FFFFFF" w:themeFill="background1"/>
-                </w:tcPr>
-                <w:p>
-                  <w:pPr>
-                    <w:jc w:val="left"/>
-                    <w:cnfStyle w:val="000000100000" w:firstRow="0" w:lastRow="0" w:firstColumn="0" w:lastColumn="0" w:oddVBand="0" w:evenVBand="0" w:oddHBand="1" w:evenHBand="0" w:firstRowFirstColumn="0" w:firstRowLastColumn="0" w:lastRowFirstColumn="0" w:lastRowLastColumn="0"/>
-                  </w:pPr>
-                </w:p>
-              </w:tc>
-              <w:tc>
-                <w:tcPr>
-                  <w:tcW w:w="4206" w:type="dxa"/>
-                  <w:tcBorders>
-                    <w:left w:val="none" w:sz="0" w:space="0" w:color="auto"/>
-                    <w:right w:val="none" w:sz="0" w:space="0" w:color="auto"/>
-                  </w:tcBorders>
-                  <w:shd w:val="clear" w:color="auto" w:fill="FFFFFF" w:themeFill="background1"/>
-                </w:tcPr>
-                <w:p>
-                  <w:pPr>
-                    <w:jc w:val="left"/>
-                    <w:cnfStyle w:val="000000100000" w:firstRow="0" w:lastRow="0" w:firstColumn="0" w:lastColumn="0" w:oddVBand="0" w:evenVBand="0" w:oddHBand="1" w:evenHBand="0" w:firstRowFirstColumn="0" w:firstRowLastColumn="0" w:lastRowFirstColumn="0" w:lastRowLastColumn="0"/>
-                  </w:pPr>
-                </w:p>
-              </w:tc>
-            </w:tr>
-          </w:tbl>
+            <w:r>
+              <w:rPr>
+                <w:b w:val="0"/>
+              </w:rPr>
+              <w:t>N/A</w:t>
+            </w:r>
+          </w:p>
           <w:p>
             <w:pPr>
               <w:spacing w:before="120" w:after="120"/>
@@ -13470,6 +13026,7 @@
                 </w:tcPr>
                 <w:p>
                   <w:pPr>
+                    <w:jc w:val="left"/>
                     <w:cnfStyle w:val="000000100000" w:firstRow="0" w:lastRow="0" w:firstColumn="0" w:lastColumn="0" w:oddVBand="0" w:evenVBand="0" w:oddHBand="1" w:evenHBand="0" w:firstRowFirstColumn="0" w:firstRowLastColumn="0" w:lastRowFirstColumn="0" w:lastRowLastColumn="0"/>
                   </w:pPr>
                   <w:r>
@@ -13540,11 +13097,6 @@
               <w:t>N/A</w:t>
             </w:r>
           </w:p>
-          <w:p>
-            <w:pPr>
-              <w:spacing w:before="120" w:after="120"/>
-            </w:pPr>
-          </w:p>
         </w:tc>
       </w:tr>
     </w:tbl>
@@ -13555,7 +13107,6 @@
         <w:jc w:val="left"/>
       </w:pPr>
       <w:r>
-        <w:lastRenderedPageBreak/>
         <w:t>Table 8</w:t>
       </w:r>
       <w:r>
@@ -13601,6 +13152,7 @@
           <w:sz w:val="40"/>
           <w:szCs w:val="40"/>
         </w:rPr>
+        <w:lastRenderedPageBreak/>
         <w:t>9</w:t>
       </w:r>
       <w:r>
@@ -13704,7 +13256,6 @@
         <w:t xml:space="preserve"> Synchronize Data with Server</w:t>
       </w:r>
     </w:p>
-    <w:p/>
     <w:tbl>
       <w:tblPr>
         <w:tblStyle w:val="LightShading"/>
@@ -14060,6 +13611,7 @@
                 <w:ilvl w:val="0"/>
                 <w:numId w:val="1"/>
               </w:numPr>
+              <w:jc w:val="left"/>
               <w:rPr>
                 <w:b w:val="0"/>
                 <w:szCs w:val="24"/>
@@ -14105,7 +13657,6 @@
               <w:rPr>
                 <w:szCs w:val="24"/>
               </w:rPr>
-              <w:lastRenderedPageBreak/>
               <w:t>Goal:</w:t>
             </w:r>
           </w:p>
@@ -14125,7 +13676,21 @@
                 <w:b w:val="0"/>
                 <w:szCs w:val="24"/>
               </w:rPr>
-              <w:t>Data must to synchronize between server and mobile.</w:t>
+              <w:t xml:space="preserve">Data </w:t>
+            </w:r>
+            <w:r>
+              <w:rPr>
+                <w:b w:val="0"/>
+                <w:szCs w:val="24"/>
+              </w:rPr>
+              <w:t>have</w:t>
+            </w:r>
+            <w:r>
+              <w:rPr>
+                <w:b w:val="0"/>
+                <w:szCs w:val="24"/>
+              </w:rPr>
+              <w:t xml:space="preserve"> to synchronize between server and mobile.</w:t>
             </w:r>
           </w:p>
           <w:p>
@@ -14484,6 +14049,7 @@
                       <w:bCs/>
                       <w:szCs w:val="24"/>
                     </w:rPr>
+                    <w:lastRenderedPageBreak/>
                     <w:t>[Exception 1</w:t>
                   </w:r>
                   <w:r>
@@ -14505,6 +14071,7 @@
               </w:rPr>
             </w:pPr>
             <w:r>
+              <w:lastRenderedPageBreak/>
               <w:t>Alternative Scenario:</w:t>
             </w:r>
             <w:r>
@@ -14513,168 +14080,13 @@
               </w:rPr>
               <w:t xml:space="preserve"> </w:t>
             </w:r>
-          </w:p>
-          <w:tbl>
-            <w:tblPr>
-              <w:tblStyle w:val="LightShading"/>
-              <w:tblW w:w="0" w:type="auto"/>
-              <w:tblBorders>
-                <w:left w:val="single" w:sz="8" w:space="0" w:color="000000" w:themeColor="text1"/>
-                <w:right w:val="single" w:sz="8" w:space="0" w:color="000000" w:themeColor="text1"/>
-                <w:insideH w:val="single" w:sz="8" w:space="0" w:color="000000" w:themeColor="text1"/>
-                <w:insideV w:val="single" w:sz="8" w:space="0" w:color="000000" w:themeColor="text1"/>
-              </w:tblBorders>
-              <w:shd w:val="clear" w:color="auto" w:fill="FFFFFF" w:themeFill="background1"/>
-              <w:tblLook w:val="04A0" w:firstRow="1" w:lastRow="0" w:firstColumn="1" w:lastColumn="0" w:noHBand="0" w:noVBand="1"/>
-            </w:tblPr>
-            <w:tblGrid>
-              <w:gridCol w:w="1239"/>
-              <w:gridCol w:w="3054"/>
-              <w:gridCol w:w="4206"/>
-            </w:tblGrid>
-            <w:tr>
-              <w:trPr>
-                <w:cnfStyle w:val="100000000000" w:firstRow="1" w:lastRow="0" w:firstColumn="0" w:lastColumn="0" w:oddVBand="0" w:evenVBand="0" w:oddHBand="0" w:evenHBand="0" w:firstRowFirstColumn="0" w:firstRowLastColumn="0" w:lastRowFirstColumn="0" w:lastRowLastColumn="0"/>
-              </w:trPr>
-              <w:tc>
-                <w:tcPr>
-                  <w:cnfStyle w:val="001000000000" w:firstRow="0" w:lastRow="0" w:firstColumn="1" w:lastColumn="0" w:oddVBand="0" w:evenVBand="0" w:oddHBand="0" w:evenHBand="0" w:firstRowFirstColumn="0" w:firstRowLastColumn="0" w:lastRowFirstColumn="0" w:lastRowLastColumn="0"/>
-                  <w:tcW w:w="1239" w:type="dxa"/>
-                  <w:tcBorders>
-                    <w:top w:val="none" w:sz="0" w:space="0" w:color="auto"/>
-                    <w:left w:val="none" w:sz="0" w:space="0" w:color="auto"/>
-                    <w:bottom w:val="none" w:sz="0" w:space="0" w:color="auto"/>
-                    <w:right w:val="none" w:sz="0" w:space="0" w:color="auto"/>
-                  </w:tcBorders>
-                  <w:shd w:val="clear" w:color="auto" w:fill="D9D9D9" w:themeFill="background1" w:themeFillShade="D9"/>
-                </w:tcPr>
-                <w:p>
-                  <w:pPr>
-                    <w:jc w:val="center"/>
-                    <w:rPr>
-                      <w:b w:val="0"/>
-                    </w:rPr>
-                  </w:pPr>
-                  <w:r>
-                    <w:rPr>
-                      <w:b w:val="0"/>
-                    </w:rPr>
-                    <w:t>Step</w:t>
-                  </w:r>
-                </w:p>
-              </w:tc>
-              <w:tc>
-                <w:tcPr>
-                  <w:tcW w:w="3054" w:type="dxa"/>
-                  <w:tcBorders>
-                    <w:top w:val="none" w:sz="0" w:space="0" w:color="auto"/>
-                    <w:left w:val="none" w:sz="0" w:space="0" w:color="auto"/>
-                    <w:bottom w:val="none" w:sz="0" w:space="0" w:color="auto"/>
-                    <w:right w:val="none" w:sz="0" w:space="0" w:color="auto"/>
-                  </w:tcBorders>
-                  <w:shd w:val="clear" w:color="auto" w:fill="D9D9D9" w:themeFill="background1" w:themeFillShade="D9"/>
-                </w:tcPr>
-                <w:p>
-                  <w:pPr>
-                    <w:jc w:val="center"/>
-                    <w:cnfStyle w:val="100000000000" w:firstRow="1" w:lastRow="0" w:firstColumn="0" w:lastColumn="0" w:oddVBand="0" w:evenVBand="0" w:oddHBand="0" w:evenHBand="0" w:firstRowFirstColumn="0" w:firstRowLastColumn="0" w:lastRowFirstColumn="0" w:lastRowLastColumn="0"/>
-                    <w:rPr>
-                      <w:b w:val="0"/>
-                    </w:rPr>
-                  </w:pPr>
-                  <w:r>
-                    <w:rPr>
-                      <w:b w:val="0"/>
-                    </w:rPr>
-                    <w:t>Actor Action</w:t>
-                  </w:r>
-                </w:p>
-              </w:tc>
-              <w:tc>
-                <w:tcPr>
-                  <w:tcW w:w="4206" w:type="dxa"/>
-                  <w:tcBorders>
-                    <w:top w:val="none" w:sz="0" w:space="0" w:color="auto"/>
-                    <w:left w:val="none" w:sz="0" w:space="0" w:color="auto"/>
-                    <w:bottom w:val="none" w:sz="0" w:space="0" w:color="auto"/>
-                    <w:right w:val="none" w:sz="0" w:space="0" w:color="auto"/>
-                  </w:tcBorders>
-                  <w:shd w:val="clear" w:color="auto" w:fill="D9D9D9" w:themeFill="background1" w:themeFillShade="D9"/>
-                </w:tcPr>
-                <w:p>
-                  <w:pPr>
-                    <w:jc w:val="center"/>
-                    <w:cnfStyle w:val="100000000000" w:firstRow="1" w:lastRow="0" w:firstColumn="0" w:lastColumn="0" w:oddVBand="0" w:evenVBand="0" w:oddHBand="0" w:evenHBand="0" w:firstRowFirstColumn="0" w:firstRowLastColumn="0" w:lastRowFirstColumn="0" w:lastRowLastColumn="0"/>
-                    <w:rPr>
-                      <w:b w:val="0"/>
-                    </w:rPr>
-                  </w:pPr>
-                  <w:r>
-                    <w:rPr>
-                      <w:b w:val="0"/>
-                    </w:rPr>
-                    <w:t>System Response</w:t>
-                  </w:r>
-                </w:p>
-              </w:tc>
-            </w:tr>
-            <w:tr>
-              <w:trPr>
-                <w:cnfStyle w:val="000000100000" w:firstRow="0" w:lastRow="0" w:firstColumn="0" w:lastColumn="0" w:oddVBand="0" w:evenVBand="0" w:oddHBand="1" w:evenHBand="0" w:firstRowFirstColumn="0" w:firstRowLastColumn="0" w:lastRowFirstColumn="0" w:lastRowLastColumn="0"/>
-              </w:trPr>
-              <w:tc>
-                <w:tcPr>
-                  <w:cnfStyle w:val="001000000000" w:firstRow="0" w:lastRow="0" w:firstColumn="1" w:lastColumn="0" w:oddVBand="0" w:evenVBand="0" w:oddHBand="0" w:evenHBand="0" w:firstRowFirstColumn="0" w:firstRowLastColumn="0" w:lastRowFirstColumn="0" w:lastRowLastColumn="0"/>
-                  <w:tcW w:w="1239" w:type="dxa"/>
-                  <w:tcBorders>
-                    <w:left w:val="none" w:sz="0" w:space="0" w:color="auto"/>
-                    <w:right w:val="none" w:sz="0" w:space="0" w:color="auto"/>
-                  </w:tcBorders>
-                  <w:shd w:val="clear" w:color="auto" w:fill="FFFFFF" w:themeFill="background1"/>
-                </w:tcPr>
-                <w:p>
-                  <w:pPr>
-                    <w:jc w:val="center"/>
-                    <w:rPr>
-                      <w:b w:val="0"/>
-                    </w:rPr>
-                  </w:pPr>
-                </w:p>
-              </w:tc>
-              <w:tc>
-                <w:tcPr>
-                  <w:tcW w:w="3054" w:type="dxa"/>
-                  <w:tcBorders>
-                    <w:left w:val="none" w:sz="0" w:space="0" w:color="auto"/>
-                    <w:right w:val="none" w:sz="0" w:space="0" w:color="auto"/>
-                  </w:tcBorders>
-                  <w:shd w:val="clear" w:color="auto" w:fill="FFFFFF" w:themeFill="background1"/>
-                </w:tcPr>
-                <w:p>
-                  <w:pPr>
-                    <w:jc w:val="left"/>
-                    <w:cnfStyle w:val="000000100000" w:firstRow="0" w:lastRow="0" w:firstColumn="0" w:lastColumn="0" w:oddVBand="0" w:evenVBand="0" w:oddHBand="1" w:evenHBand="0" w:firstRowFirstColumn="0" w:firstRowLastColumn="0" w:lastRowFirstColumn="0" w:lastRowLastColumn="0"/>
-                  </w:pPr>
-                </w:p>
-              </w:tc>
-              <w:tc>
-                <w:tcPr>
-                  <w:tcW w:w="4206" w:type="dxa"/>
-                  <w:tcBorders>
-                    <w:left w:val="none" w:sz="0" w:space="0" w:color="auto"/>
-                    <w:right w:val="none" w:sz="0" w:space="0" w:color="auto"/>
-                  </w:tcBorders>
-                  <w:shd w:val="clear" w:color="auto" w:fill="FFFFFF" w:themeFill="background1"/>
-                </w:tcPr>
-                <w:p>
-                  <w:pPr>
-                    <w:jc w:val="left"/>
-                    <w:cnfStyle w:val="000000100000" w:firstRow="0" w:lastRow="0" w:firstColumn="0" w:lastColumn="0" w:oddVBand="0" w:evenVBand="0" w:oddHBand="1" w:evenHBand="0" w:firstRowFirstColumn="0" w:firstRowLastColumn="0" w:lastRowFirstColumn="0" w:lastRowLastColumn="0"/>
-                  </w:pPr>
-                </w:p>
-              </w:tc>
-            </w:tr>
-          </w:tbl>
+            <w:r>
+              <w:rPr>
+                <w:b w:val="0"/>
+              </w:rPr>
+              <w:t>N/A</w:t>
+            </w:r>
+          </w:p>
           <w:p>
             <w:pPr>
               <w:spacing w:before="120" w:after="120"/>
@@ -14830,10 +14242,17 @@
                 </w:tcPr>
                 <w:p>
                   <w:pPr>
+                    <w:jc w:val="left"/>
                     <w:cnfStyle w:val="000000100000" w:firstRow="0" w:lastRow="0" w:firstColumn="0" w:lastColumn="0" w:oddVBand="0" w:evenVBand="0" w:oddHBand="1" w:evenHBand="0" w:firstRowFirstColumn="0" w:firstRowLastColumn="0" w:lastRowFirstColumn="0" w:lastRowLastColumn="0"/>
                   </w:pPr>
                   <w:r>
-                    <w:t>Customer send command synchronize data</w:t>
+                    <w:t>Customer send</w:t>
+                  </w:r>
+                  <w:r>
+                    <w:t>s</w:t>
+                  </w:r>
+                  <w:r>
+                    <w:t xml:space="preserve"> command synchronize data</w:t>
                   </w:r>
                 </w:p>
               </w:tc>
@@ -18925,7 +18344,7 @@
 </file>
 
 <file path=customXml/itemProps1.xml><?xml version="1.0" encoding="utf-8"?>
-<ds:datastoreItem xmlns:ds="http://schemas.openxmlformats.org/officeDocument/2006/customXml" ds:itemID="{24350E75-8353-4FAE-9586-E903AE7CE3DB}">
+<ds:datastoreItem xmlns:ds="http://schemas.openxmlformats.org/officeDocument/2006/customXml" ds:itemID="{B43AB7D8-EC39-4C35-9414-35DB16301E14}">
   <ds:schemaRefs>
     <ds:schemaRef ds:uri="http://schemas.openxmlformats.org/officeDocument/2006/bibliography"/>
   </ds:schemaRefs>

</xml_diff>